<commit_message>
Updated PMB minutes Jan 22nd 2016.
</commit_message>
<xml_diff>
--- a/Project-Management/PMB/Minutes/PMBMinutes22ndJan16.docx
+++ b/Project-Management/PMB/Minutes/PMBMinutes22ndJan16.docx
@@ -20,7 +20,46 @@
     </w:p>
     <w:p>
       <w:r>
-        <w:t>Present from SNS: Garrett Granroth, Peter Peterson (TSC chair), Thomas Proffen (TP), Timmy Ramirez-C</w:t>
+        <w:t xml:space="preserve">Present from SNS: Garrett </w:t>
+      </w:r>
+      <w:proofErr w:type="spellStart"/>
+      <w:r>
+        <w:t>Granroth</w:t>
+      </w:r>
+      <w:proofErr w:type="spellEnd"/>
+      <w:r>
+        <w:t xml:space="preserve"> </w:t>
+      </w:r>
+      <w:r>
+        <w:t>(GG)</w:t>
+      </w:r>
+      <w:r>
+        <w:t xml:space="preserve">, Peter Peterson </w:t>
+      </w:r>
+      <w:r>
+        <w:t xml:space="preserve">(PP) </w:t>
+      </w:r>
+      <w:r>
+        <w:t xml:space="preserve">(TSC chair), Thomas </w:t>
+      </w:r>
+      <w:proofErr w:type="spellStart"/>
+      <w:r>
+        <w:t>Proffen</w:t>
+      </w:r>
+      <w:proofErr w:type="spellEnd"/>
+      <w:r>
+        <w:t xml:space="preserve"> (</w:t>
+      </w:r>
+      <w:proofErr w:type="spellStart"/>
+      <w:r>
+        <w:t>TP</w:t>
+      </w:r>
+      <w:r>
+        <w:t>roffen</w:t>
+      </w:r>
+      <w:proofErr w:type="spellEnd"/>
+      <w:r>
+        <w:t>), Timmy Ramirez-C</w:t>
       </w:r>
       <w:r>
         <w:t>uesta</w:t>
@@ -32,7 +71,13 @@
     <w:p/>
     <w:p>
       <w:r>
-        <w:t>Present from ISIS: Ross Stewart, Toby Perring (TGP) (Chair), Debbie Greenfield, Nick Draper (PM) and Anders Markvardsen</w:t>
+        <w:t>Present from ISIS: Ross Stewart</w:t>
+      </w:r>
+      <w:r>
+        <w:t xml:space="preserve"> (RS)</w:t>
+      </w:r>
+      <w:r>
+        <w:t>, Toby Perring (TGP) (Chair), Debbie Greenfield, Nick Draper (PM) and Anders Markvardsen</w:t>
       </w:r>
     </w:p>
     <w:p/>
@@ -175,15 +220,40 @@
     </w:p>
     <w:p>
       <w:r>
-        <w:t xml:space="preserve">There is no change to PMB.  </w:t>
-      </w:r>
-    </w:p>
-    <w:p>
-      <w:r>
-        <w:t xml:space="preserve">A new PBM chair will be elected by next PMB meeting.  As Peter Peterson serves as chair of TSC, a new PMB secretary will be selected from ESS by next PMB meeting.   It should be listed as the agenda items </w:t>
+        <w:t>There is no change to PMB.</w:t>
       </w:r>
     </w:p>
     <w:p/>
+    <w:p>
+      <w:r>
+        <w:t xml:space="preserve">The PMB chair will be elected in the next PMB meeting because TGP has been PMB chair for a year.  A new PMB sectary shall be selected from facility other than SNS, as PP is the TSC chair. </w:t>
+      </w:r>
+      <w:r>
+        <w:t xml:space="preserve"> </w:t>
+      </w:r>
+      <w:r>
+        <w:t xml:space="preserve">The </w:t>
+      </w:r>
+      <w:proofErr w:type="gramStart"/>
+      <w:r>
+        <w:t>n</w:t>
+      </w:r>
+      <w:r>
+        <w:t xml:space="preserve">ominations </w:t>
+      </w:r>
+      <w:ins w:id="0" w:author="Perring, Toby (STFC,RAL,ISIS)" w:date="2016-02-23T11:32:00Z">
+        <w:r>
+          <w:t xml:space="preserve">for </w:t>
+        </w:r>
+      </w:ins>
+      <w:r>
+        <w:t>these 2 positions will be collected by the next PMB meeting</w:t>
+      </w:r>
+      <w:proofErr w:type="gramEnd"/>
+      <w:r>
+        <w:t xml:space="preserve">. </w:t>
+      </w:r>
+    </w:p>
     <w:p>
       <w:pPr>
         <w:pStyle w:val="Heading1"/>
@@ -202,10 +272,18 @@
         <w:t xml:space="preserve">Some actions were confirmed to be complete, including </w:t>
       </w:r>
       <w:r>
-        <w:t>??, ??, and ??</w:t>
-      </w:r>
-      <w:r>
-        <w:t xml:space="preserve">.  </w:t>
+        <w:t>8.7, 8.8</w:t>
+      </w:r>
+      <w:r>
+        <w:t>, and 9.3</w:t>
+      </w:r>
+      <w:r>
+        <w:t>.</w:t>
+      </w:r>
+    </w:p>
+    <w:p>
+      <w:r>
+        <w:t xml:space="preserve">  </w:t>
       </w:r>
     </w:p>
     <w:p>
@@ -231,6 +309,21 @@
       <w:r>
         <w:t>This task is completed.</w:t>
       </w:r>
+      <w:ins w:id="1" w:author="Perring, Toby (STFC,RAL,ISIS)" w:date="2016-02-23T11:33:00Z">
+        <w:r>
+          <w:t xml:space="preserve"> ISIS Excitati</w:t>
+        </w:r>
+      </w:ins>
+      <w:ins w:id="2" w:author="Perring, Toby (STFC,RAL,ISIS)" w:date="2016-02-23T11:44:00Z">
+        <w:r>
+          <w:t>o</w:t>
+        </w:r>
+      </w:ins>
+      <w:ins w:id="3" w:author="Perring, Toby (STFC,RAL,ISIS)" w:date="2016-02-23T11:33:00Z">
+        <w:r>
+          <w:t>ns Group has started a web page for collecting information. It will grow steadily.</w:t>
+        </w:r>
+      </w:ins>
     </w:p>
     <w:p/>
     <w:p>
@@ -243,80 +336,240 @@
         <w:rPr>
           <w:b/>
         </w:rPr>
+        <w:lastRenderedPageBreak/>
         <w:t>8.8 Drive the adding of Mantid training material for powder diffraction</w:t>
       </w:r>
     </w:p>
     <w:p>
       <w:r>
-        <w:t xml:space="preserve">GG and TProffen are working with instrument scientists for it. </w:t>
-      </w:r>
-    </w:p>
+        <w:t xml:space="preserve">GG and </w:t>
+      </w:r>
+      <w:proofErr w:type="spellStart"/>
+      <w:r>
+        <w:t>TProffen</w:t>
+      </w:r>
+      <w:proofErr w:type="spellEnd"/>
+      <w:r>
+        <w:t xml:space="preserve"> are working with instrument scientists for it. </w:t>
+      </w:r>
+    </w:p>
+    <w:p/>
+    <w:p>
+      <w:pPr>
+        <w:rPr>
+          <w:b/>
+        </w:rPr>
+      </w:pPr>
+      <w:r>
+        <w:rPr>
+          <w:b/>
+        </w:rPr>
+        <w:t>9.3</w:t>
+      </w:r>
+      <w:r>
+        <w:rPr>
+          <w:b/>
+        </w:rPr>
+        <w:t xml:space="preserve"> </w:t>
+      </w:r>
+      <w:r>
+        <w:rPr>
+          <w:b/>
+        </w:rPr>
+        <w:t xml:space="preserve">Upgrade to Qt5 after next release of </w:t>
+      </w:r>
+      <w:proofErr w:type="spellStart"/>
+      <w:r>
+        <w:rPr>
+          <w:b/>
+        </w:rPr>
+        <w:t>ParaView</w:t>
+      </w:r>
+      <w:proofErr w:type="spellEnd"/>
+    </w:p>
+    <w:p>
+      <w:r>
+        <w:t xml:space="preserve">The work related to upgrade </w:t>
+      </w:r>
+      <w:proofErr w:type="spellStart"/>
+      <w:r>
+        <w:t>QTable</w:t>
+      </w:r>
+      <w:proofErr w:type="spellEnd"/>
+      <w:r>
+        <w:t xml:space="preserve"> from Qt3 to Qt5 is non-trivial.  The work will be planned and assigned to </w:t>
+      </w:r>
+      <w:ins w:id="4" w:author="Perring, Toby (STFC,RAL,ISIS)" w:date="2016-02-23T11:34:00Z">
+        <w:r>
+          <w:t xml:space="preserve">selected </w:t>
+        </w:r>
+      </w:ins>
+      <w:r>
+        <w:t>developers</w:t>
+      </w:r>
+      <w:r>
+        <w:t>.</w:t>
+      </w:r>
+    </w:p>
+    <w:p/>
     <w:p>
       <w:pPr>
         <w:pStyle w:val="Heading1"/>
       </w:pPr>
       <w:r>
-        <w:lastRenderedPageBreak/>
         <w:t xml:space="preserve">PM Report </w:t>
       </w:r>
     </w:p>
     <w:p>
       <w:r>
-        <w:t xml:space="preserve">ND presented the PM report to PMB.  The full PM report can be found via the link listed above.  </w:t>
-      </w:r>
-    </w:p>
-    <w:p>
-      <w:r>
-        <w:t>ND went over the PM report. PMB endorsed the PM report.</w:t>
-      </w:r>
-    </w:p>
-    <w:p>
-      <w:r>
-        <w:t>ND pointed out that the communication among facilities is smooth including weekly teleconference and daily slack channel.</w:t>
+        <w:t>ND presented the PM report to PMB.  The full PM report can be found via the link listed above. PMB endorsed the PM report.</w:t>
       </w:r>
     </w:p>
     <w:p/>
     <w:p>
       <w:r>
+        <w:t xml:space="preserve">ND reported the statistics on the usage of Mantid.  The usage of Mantid is satisfying. A question </w:t>
+      </w:r>
+      <w:ins w:id="5" w:author="Perring, Toby (STFC,RAL,ISIS)" w:date="2016-02-23T11:34:00Z">
+        <w:r>
+          <w:t>wa</w:t>
+        </w:r>
+      </w:ins>
+      <w:r>
+        <w:t xml:space="preserve">s raised about how to support Mantid on the least popular operating systems. </w:t>
+      </w:r>
+    </w:p>
+    <w:p/>
+    <w:p>
+      <w:r>
+        <w:t xml:space="preserve">PMB agreed to </w:t>
+      </w:r>
+      <w:ins w:id="6" w:author="Perring, Toby (STFC,RAL,ISIS)" w:date="2016-02-23T11:35:00Z">
+        <w:r>
+          <w:t>review</w:t>
+        </w:r>
+      </w:ins>
+      <w:r>
+        <w:t xml:space="preserve"> the constitution </w:t>
+      </w:r>
+      <w:ins w:id="7" w:author="Perring, Toby (STFC,RAL,ISIS)" w:date="2016-02-23T11:35:00Z">
+        <w:r>
+          <w:t xml:space="preserve">regarding </w:t>
+        </w:r>
+      </w:ins>
+      <w:r>
+        <w:t xml:space="preserve">how </w:t>
+      </w:r>
+      <w:ins w:id="8" w:author="Perring, Toby (STFC,RAL,ISIS)" w:date="2016-02-23T11:36:00Z">
+        <w:r>
+          <w:t xml:space="preserve">the </w:t>
+        </w:r>
+      </w:ins>
+      <w:r>
+        <w:t xml:space="preserve">Mantid </w:t>
+      </w:r>
+      <w:ins w:id="9" w:author="Perring, Toby (STFC,RAL,ISIS)" w:date="2016-02-23T11:36:00Z">
+        <w:r>
+          <w:t xml:space="preserve">PMB </w:t>
+        </w:r>
+      </w:ins>
+      <w:r>
+        <w:t xml:space="preserve">should </w:t>
+      </w:r>
+      <w:ins w:id="10" w:author="Perring, Toby (STFC,RAL,ISIS)" w:date="2016-02-23T11:36:00Z">
+        <w:r>
+          <w:t>consider</w:t>
+        </w:r>
+      </w:ins>
+      <w:r>
+        <w:t xml:space="preserve"> accept</w:t>
+      </w:r>
+      <w:ins w:id="11" w:author="Perring, Toby (STFC,RAL,ISIS)" w:date="2016-02-23T11:36:00Z">
+        <w:r>
+          <w:t>ing a</w:t>
+        </w:r>
+      </w:ins>
+      <w:r>
+        <w:t xml:space="preserve"> new partner, as ND reported that JET showed interest to join Mantid project.  One suggested guideline is that Mantid is </w:t>
+      </w:r>
+      <w:ins w:id="12" w:author="Perring, Toby (STFC,RAL,ISIS)" w:date="2016-02-23T11:35:00Z">
+        <w:r>
+          <w:t xml:space="preserve">to be advertised as being </w:t>
+        </w:r>
+      </w:ins>
+      <w:r>
+        <w:t xml:space="preserve">for data reduction and analysis for material science. ND will look into it. </w:t>
+      </w:r>
+      <w:ins w:id="13" w:author="Perring, Toby (STFC,RAL,ISIS)" w:date="2016-02-23T11:35:00Z">
+        <w:r>
+          <w:t>However, we felt that we did not want to put in any effort to help JET.</w:t>
+        </w:r>
+      </w:ins>
+    </w:p>
+    <w:p/>
+    <w:p>
+      <w:r>
         <w:t>ND pointed out that i</w:t>
       </w:r>
       <w:r>
-        <w:t xml:space="preserve">t is important to consider the risk management for ESS computing group.  </w:t>
-      </w:r>
-    </w:p>
-    <w:p>
-      <w:r>
-        <w:t>Jon pointed out the increasing risk of the code debt</w:t>
-      </w:r>
-      <w:r>
-        <w:t xml:space="preserve"> </w:t>
+        <w:t xml:space="preserve">t is important to consider the </w:t>
+      </w:r>
+      <w:r>
+        <w:t>new risk of insufficient support from the</w:t>
+      </w:r>
+      <w:r>
+        <w:t xml:space="preserve"> ESS computing group</w:t>
+      </w:r>
+      <w:r>
+        <w:t xml:space="preserve">.  JT also mentioned </w:t>
+      </w:r>
+      <w:r>
+        <w:t xml:space="preserve">the increasing risk of code debt. </w:t>
       </w:r>
     </w:p>
     <w:p/>
     <w:p>
       <w:r>
-        <w:t>ND introduced the statistic on usage of Mantid, which is as high as what is expected.  The types of operation systems to support are discusse</w:t>
-      </w:r>
-      <w:r>
-        <w:t>d.</w:t>
-      </w:r>
-    </w:p>
-    <w:p>
-      <w:r>
-        <w:t>Ga</w:t>
-      </w:r>
-      <w:r>
-        <w:t xml:space="preserve">rrett suggested to improve the algorithm to do the statistics. </w:t>
+        <w:t xml:space="preserve">ND </w:t>
+      </w:r>
+      <w:ins w:id="14" w:author="Perring, Toby (STFC,RAL,ISIS)" w:date="2016-02-23T11:37:00Z">
+        <w:r>
+          <w:t xml:space="preserve">reminded the PMB </w:t>
+        </w:r>
+      </w:ins>
+      <w:r>
+        <w:t>that the communication among facilities includ</w:t>
+      </w:r>
+      <w:ins w:id="15" w:author="Perring, Toby (STFC,RAL,ISIS)" w:date="2016-02-23T11:37:00Z">
+        <w:r>
+          <w:t>es</w:t>
+        </w:r>
+      </w:ins>
+      <w:r>
+        <w:t xml:space="preserve"> weekly teleconferenc</w:t>
+      </w:r>
+      <w:ins w:id="16" w:author="Perring, Toby (STFC,RAL,ISIS)" w:date="2016-02-23T11:37:00Z">
+        <w:r>
+          <w:t>ing</w:t>
+        </w:r>
+      </w:ins>
+      <w:r>
+        <w:t xml:space="preserve"> and daily slack channel</w:t>
+      </w:r>
+      <w:ins w:id="17" w:author="Perring, Toby (STFC,RAL,ISIS)" w:date="2016-02-23T11:37:00Z">
+        <w:r>
+          <w:t xml:space="preserve"> (TGP: what is a slack channel?)</w:t>
+        </w:r>
+      </w:ins>
+      <w:r>
+        <w:t xml:space="preserve">. </w:t>
       </w:r>
     </w:p>
     <w:p/>
     <w:p>
       <w:r>
-        <w:t xml:space="preserve">A constitution on how Mantid is will be on the next agenda, in order to make decision on how to accept the other partner to join Mantid project. ND will look into it. </w:t>
-      </w:r>
-    </w:p>
-    <w:p/>
-    <w:p>
+        <w:t xml:space="preserve">PMB agrees that </w:t>
+      </w:r>
       <w:r>
         <w:t>July 6</w:t>
       </w:r>
@@ -343,15 +596,63 @@
         <w:t xml:space="preserve">PP presented the latest TSC report to PMB.  The full report can be found via the link listed above. </w:t>
       </w:r>
       <w:r>
-        <w:t xml:space="preserve"> He introduced the change of TSC, ParaView 5.0 will be in the next relea</w:t>
-      </w:r>
-      <w:r>
-        <w:t xml:space="preserve">se, the Mantid web interface, external dependencies and etc. </w:t>
-      </w:r>
-    </w:p>
-    <w:p>
-      <w:r>
-        <w:t xml:space="preserve">Along with new IDF, the old IDF will be still valid, while the new IDF is better and faster. </w:t>
+        <w:t xml:space="preserve"> He introduced the change of </w:t>
+      </w:r>
+      <w:r>
+        <w:t xml:space="preserve">members of </w:t>
+      </w:r>
+      <w:r>
+        <w:t xml:space="preserve">TSC, </w:t>
+      </w:r>
+      <w:proofErr w:type="spellStart"/>
+      <w:r>
+        <w:t>ParaView</w:t>
+      </w:r>
+      <w:proofErr w:type="spellEnd"/>
+      <w:r>
+        <w:t xml:space="preserve"> 5.</w:t>
+      </w:r>
+      <w:r>
+        <w:t>0</w:t>
+      </w:r>
+      <w:r>
+        <w:t>, the Mantid web interface,</w:t>
+      </w:r>
+      <w:r>
+        <w:t xml:space="preserve"> external dependencies, instrument geometry and documentation.  </w:t>
+      </w:r>
+    </w:p>
+    <w:p/>
+    <w:p>
+      <w:r>
+        <w:t>PP points</w:t>
+      </w:r>
+      <w:r>
+        <w:t xml:space="preserve"> out that</w:t>
+      </w:r>
+      <w:r>
+        <w:t xml:space="preserve"> the old IDF </w:t>
+      </w:r>
+      <w:r>
+        <w:t>will</w:t>
+      </w:r>
+      <w:r>
+        <w:t xml:space="preserve"> be </w:t>
+      </w:r>
+      <w:r>
+        <w:t>valid</w:t>
+      </w:r>
+      <w:r>
+        <w:t xml:space="preserve"> </w:t>
+      </w:r>
+      <w:r>
+        <w:t>even after</w:t>
+      </w:r>
+      <w:r>
+        <w:t xml:space="preserve"> the new IDF is </w:t>
+      </w:r>
+      <w:r>
+        <w:t>implemented.</w:t>
       </w:r>
     </w:p>
     <w:p>
@@ -363,8 +664,13 @@
       </w:r>
     </w:p>
     <w:p>
-      <w:r>
-        <w:t>There was no news from other facilities.</w:t>
+      <w:pPr>
+        <w:tabs>
+          <w:tab w:val="left" w:pos="4760"/>
+        </w:tabs>
+      </w:pPr>
+      <w:r>
+        <w:t xml:space="preserve">ILL will hire developers for Mantid. </w:t>
       </w:r>
     </w:p>
     <w:p/>
@@ -373,41 +679,246 @@
         <w:pStyle w:val="Heading1"/>
       </w:pPr>
       <w:r>
-        <w:t>Long-term planning meeting</w:t>
-      </w:r>
-    </w:p>
-    <w:p>
-      <w:r>
-        <w:t xml:space="preserve">On Jan ??, 2016, the long term planning meeting for Mantid was hold.  PMB discussed the outcome from that meeting.  The meeting is about the long term strategic and philosophical how Mantid will be.   ISIS will discuss the outcome of the meeting after workshop.  PP summarizsed the outcomes.  </w:t>
-      </w:r>
-    </w:p>
-    <w:p>
-      <w:r>
-        <w:t xml:space="preserve">The major conclusion includes that mantid </w:t>
-      </w:r>
-      <w:r>
-        <w:t>being</w:t>
-      </w:r>
-      <w:r>
-        <w:t xml:space="preserve"> as scipy-styled package</w:t>
-      </w:r>
-      <w:r>
-        <w:t xml:space="preserve">, documentation, units, workpsaces reflecting science, advanced visualization and experiment steering. </w:t>
+        <w:lastRenderedPageBreak/>
+        <w:t xml:space="preserve">Long-term plan </w:t>
+      </w:r>
+      <w:r>
+        <w:t>meeting</w:t>
+      </w:r>
+    </w:p>
+    <w:p>
+      <w:r>
+        <w:t>T</w:t>
+      </w:r>
+      <w:r>
+        <w:t xml:space="preserve">he </w:t>
+      </w:r>
+      <w:r>
+        <w:t>long-term</w:t>
+      </w:r>
+      <w:r>
+        <w:t xml:space="preserve"> </w:t>
+      </w:r>
+      <w:r>
+        <w:t>plan</w:t>
+      </w:r>
+      <w:r>
+        <w:t xml:space="preserve"> meeting</w:t>
+      </w:r>
+      <w:r>
+        <w:t xml:space="preserve">, whose purpose is to </w:t>
+      </w:r>
+      <w:r>
+        <w:rPr>
+          <w:rFonts w:hint="eastAsia"/>
+          <w:lang w:eastAsia="zh-CN"/>
+        </w:rPr>
+        <w:t>make</w:t>
+      </w:r>
+      <w:r>
+        <w:t xml:space="preserve"> the long-term strategic and philosophical </w:t>
+      </w:r>
+      <w:r>
+        <w:t>plan</w:t>
+      </w:r>
+      <w:r>
+        <w:t xml:space="preserve"> for</w:t>
+      </w:r>
+      <w:r>
+        <w:t xml:space="preserve"> </w:t>
+      </w:r>
+      <w:r>
+        <w:t>Mantid</w:t>
+      </w:r>
+      <w:r>
+        <w:t>,</w:t>
+      </w:r>
+      <w:r>
+        <w:t xml:space="preserve"> was </w:t>
+      </w:r>
+      <w:r>
+        <w:t>held</w:t>
+      </w:r>
+      <w:r>
+        <w:t xml:space="preserve"> on January 19</w:t>
+      </w:r>
+      <w:r>
+        <w:rPr>
+          <w:vertAlign w:val="superscript"/>
+        </w:rPr>
+        <w:t>th</w:t>
+      </w:r>
+      <w:r>
+        <w:t xml:space="preserve">. </w:t>
+      </w:r>
+      <w:r>
+        <w:t xml:space="preserve"> </w:t>
+      </w:r>
+      <w:r>
+        <w:t xml:space="preserve">PP presented the outcome of this meeting.  </w:t>
       </w:r>
     </w:p>
     <w:p/>
     <w:p>
       <w:r>
+        <w:t xml:space="preserve">In summary, </w:t>
+      </w:r>
+      <w:r>
+        <w:t xml:space="preserve">the long-term plan for Mantid includes </w:t>
+      </w:r>
+      <w:r>
+        <w:t>evolving Mantid</w:t>
+      </w:r>
+      <w:r>
+        <w:t xml:space="preserve"> to </w:t>
+      </w:r>
+      <w:proofErr w:type="spellStart"/>
+      <w:r>
+        <w:t>scipy</w:t>
+      </w:r>
+      <w:proofErr w:type="spellEnd"/>
+      <w:r>
+        <w:t xml:space="preserve">-styled package, </w:t>
+      </w:r>
+      <w:r>
+        <w:t xml:space="preserve">implementing </w:t>
+      </w:r>
+      <w:r>
+        <w:t xml:space="preserve">wiki-styled documentation, </w:t>
+      </w:r>
+      <w:r>
+        <w:t>enabling units</w:t>
+      </w:r>
+      <w:r>
         <w:t xml:space="preserve"> </w:t>
       </w:r>
       <w:r>
-        <w:t xml:space="preserve">PMB members agree with  outcome of the </w:t>
-      </w:r>
-      <w:r>
-        <w:t xml:space="preserve">planning meeting.  </w:t>
+        <w:t xml:space="preserve">to </w:t>
+      </w:r>
+      <w:proofErr w:type="gramStart"/>
+      <w:r>
+        <w:t>support</w:t>
+      </w:r>
+      <w:r>
+        <w:t xml:space="preserve"> </w:t>
+      </w:r>
+      <w:ins w:id="18" w:author="Zhou, Wenduo" w:date="2016-02-25T11:54:00Z">
+        <w:r>
+          <w:t xml:space="preserve"> </w:t>
+        </w:r>
+      </w:ins>
+      <w:r>
+        <w:t>re</w:t>
+      </w:r>
+      <w:r>
+        <w:t>actor</w:t>
+      </w:r>
+      <w:proofErr w:type="gramEnd"/>
+      <w:r>
+        <w:t>-based instrument, improving</w:t>
+      </w:r>
+      <w:r>
+        <w:t xml:space="preserve"> workspace design, </w:t>
+      </w:r>
+      <w:r>
+        <w:t xml:space="preserve">enhancing </w:t>
+      </w:r>
+      <w:r>
+        <w:t xml:space="preserve">advanced visualization </w:t>
+      </w:r>
+      <w:r>
+        <w:t xml:space="preserve">with </w:t>
+      </w:r>
+      <w:proofErr w:type="spellStart"/>
+      <w:r>
+        <w:t>Par</w:t>
+      </w:r>
+      <w:r>
+        <w:t>a</w:t>
+      </w:r>
+      <w:r>
+        <w:t>View</w:t>
+      </w:r>
+      <w:proofErr w:type="spellEnd"/>
+      <w:ins w:id="19" w:author="Perring, Toby (STFC,RAL,ISIS)" w:date="2016-02-23T11:38:00Z">
+        <w:r>
+          <w:t>,</w:t>
+        </w:r>
+      </w:ins>
+      <w:r>
+        <w:t xml:space="preserve"> </w:t>
+      </w:r>
+      <w:r>
+        <w:t xml:space="preserve">and experiment steering.  The improved workspace should </w:t>
+      </w:r>
+      <w:r>
+        <w:t xml:space="preserve">reflect science and be more accessible for users. </w:t>
+      </w:r>
+      <w:r>
+        <w:t xml:space="preserve"> </w:t>
+      </w:r>
+      <w:commentRangeStart w:id="20"/>
+      <w:r>
+        <w:t xml:space="preserve">Customized GUI </w:t>
+      </w:r>
+      <w:r>
+        <w:t>based on</w:t>
+      </w:r>
+      <w:r>
+        <w:t xml:space="preserve"> Mantid </w:t>
+      </w:r>
+      <w:proofErr w:type="spellStart"/>
+      <w:r>
+        <w:t>scipy</w:t>
+      </w:r>
+      <w:proofErr w:type="spellEnd"/>
+      <w:r>
+        <w:t>-styled library is also advised from SSC.</w:t>
+      </w:r>
+      <w:commentRangeEnd w:id="20"/>
+      <w:r>
+        <w:rPr>
+          <w:rStyle w:val="CommentReference"/>
+        </w:rPr>
+        <w:commentReference w:id="20"/>
+      </w:r>
+      <w:r>
+        <w:t xml:space="preserve"> </w:t>
       </w:r>
     </w:p>
     <w:p/>
+    <w:p>
+      <w:r>
+        <w:t xml:space="preserve">ISIS will </w:t>
+      </w:r>
+      <w:r>
+        <w:t xml:space="preserve">have a further </w:t>
+      </w:r>
+      <w:r>
+        <w:t>discuss</w:t>
+      </w:r>
+      <w:r>
+        <w:t>ion on</w:t>
+      </w:r>
+      <w:r>
+        <w:t xml:space="preserve"> the </w:t>
+      </w:r>
+      <w:r>
+        <w:t xml:space="preserve">outcome of the long-term plan meeting after PMB meeting. </w:t>
+      </w:r>
+      <w:r>
+        <w:t xml:space="preserve"> PMB members agree with the outcome of the plan</w:t>
+      </w:r>
+      <w:r>
+        <w:t xml:space="preserve"> meeting. </w:t>
+      </w:r>
+      <w:r>
+        <w:t xml:space="preserve"> </w:t>
+      </w:r>
+      <w:r>
+        <w:t xml:space="preserve">The progress from the outcome of this long-term plan meeting should be reviewed in future PMB meetings. </w:t>
+      </w:r>
+    </w:p>
     <w:p>
       <w:pPr>
         <w:pStyle w:val="Heading1"/>
@@ -420,20 +931,169 @@
       </w:r>
     </w:p>
     <w:p>
-      <w:r>
-        <w:t xml:space="preserve">SSC advised on media and short-term requirements on Mantid.  It should be avoided that the improvement/progress of the project is not where the scinetists want it to go.  </w:t>
+      <w:ins w:id="21" w:author="Perring, Toby (STFC,RAL,ISIS)" w:date="2016-02-23T11:40:00Z">
+        <w:r>
+          <w:t xml:space="preserve">The </w:t>
+        </w:r>
+      </w:ins>
+      <w:r>
+        <w:t>SSC advise</w:t>
+      </w:r>
+      <w:ins w:id="22" w:author="Perring, Toby (STFC,RAL,ISIS)" w:date="2016-02-23T11:40:00Z">
+        <w:r>
+          <w:t>s</w:t>
+        </w:r>
+      </w:ins>
+      <w:r>
+        <w:t xml:space="preserve"> on medi</w:t>
+      </w:r>
+      <w:ins w:id="23" w:author="Perring, Toby (STFC,RAL,ISIS)" w:date="2016-02-23T11:40:00Z">
+        <w:r>
+          <w:t>um</w:t>
+        </w:r>
+      </w:ins>
+      <w:r>
+        <w:t xml:space="preserve"> and short-term requirements </w:t>
+      </w:r>
+      <w:ins w:id="24" w:author="Perring, Toby (STFC,RAL,ISIS)" w:date="2016-02-23T11:40:00Z">
+        <w:r>
+          <w:t>for</w:t>
+        </w:r>
+      </w:ins>
+      <w:r>
+        <w:t xml:space="preserve"> Mantid.</w:t>
+      </w:r>
+      <w:r>
+        <w:t xml:space="preserve"> </w:t>
+      </w:r>
+      <w:r>
+        <w:t xml:space="preserve"> </w:t>
+      </w:r>
+      <w:r>
+        <w:t>T</w:t>
+      </w:r>
+      <w:r>
+        <w:t>he outco</w:t>
+      </w:r>
+      <w:r>
+        <w:t>me of SSC will be in the agenda for discussion of</w:t>
+      </w:r>
+      <w:r>
+        <w:t xml:space="preserve"> the next PMB meeting in 4 weeks. </w:t>
       </w:r>
     </w:p>
     <w:p/>
     <w:p>
       <w:r>
-        <w:t>It is agreed that a chair for SSC should be elected from the PMB memb</w:t>
-      </w:r>
-      <w:r>
-        <w:t>er</w:t>
-      </w:r>
-      <w:r>
-        <w:t xml:space="preserve">s. </w:t>
+        <w:t xml:space="preserve">PMB agrees to elect an SSC chair to formalize the government strategy to guide the project for end users.  </w:t>
+      </w:r>
+      <w:r>
+        <w:t xml:space="preserve">The SSC chair should be one of the PMB members. </w:t>
+      </w:r>
+      <w:ins w:id="25" w:author="Perring, Toby (STFC,RAL,ISIS)" w:date="2016-02-23T11:40:00Z">
+        <w:r>
+          <w:t xml:space="preserve">In future, </w:t>
+        </w:r>
+        <w:bookmarkStart w:id="26" w:name="_GoBack"/>
+        <w:bookmarkEnd w:id="26"/>
+        <w:r>
+          <w:t xml:space="preserve">the SSC chair can be elected at the SSC; the nomination of an SSC chair </w:t>
+        </w:r>
+      </w:ins>
+      <w:ins w:id="27" w:author="Perring, Toby (STFC,RAL,ISIS)" w:date="2016-02-23T11:41:00Z">
+        <w:r>
+          <w:t>at this point is an expedient to ensure that</w:t>
+        </w:r>
+      </w:ins>
+      <w:ins w:id="28" w:author="Zhou, Wenduo" w:date="2016-02-25T11:47:00Z">
+        <w:r>
+          <w:t xml:space="preserve">. </w:t>
+        </w:r>
+      </w:ins>
+    </w:p>
+    <w:p/>
+    <w:p>
+      <w:r>
+        <w:t>JT</w:t>
+      </w:r>
+      <w:r>
+        <w:t>, GG and RS are</w:t>
+      </w:r>
+      <w:r>
+        <w:t xml:space="preserve"> going to </w:t>
+      </w:r>
+      <w:ins w:id="29" w:author="Perring, Toby (STFC,RAL,ISIS)" w:date="2016-02-23T11:41:00Z">
+        <w:r>
+          <w:t xml:space="preserve">propose </w:t>
+        </w:r>
+      </w:ins>
+      <w:ins w:id="30" w:author="Perring, Toby (STFC,RAL,ISIS)" w:date="2016-02-23T11:42:00Z">
+        <w:r>
+          <w:t xml:space="preserve">membership </w:t>
+        </w:r>
+      </w:ins>
+      <w:r>
+        <w:t>of SSC</w:t>
+      </w:r>
+      <w:r>
+        <w:t xml:space="preserve"> </w:t>
+      </w:r>
+      <w:ins w:id="31" w:author="Perring, Toby (STFC,RAL,ISIS)" w:date="2016-02-23T11:42:00Z">
+        <w:r>
+          <w:t>from the</w:t>
+        </w:r>
+      </w:ins>
+      <w:ins w:id="32" w:author="Zhou, Wenduo" w:date="2016-02-25T11:54:00Z">
+        <w:r>
+          <w:t xml:space="preserve"> </w:t>
+        </w:r>
+      </w:ins>
+      <w:r>
+        <w:t xml:space="preserve">ESS, SNS and ISIS respectively. </w:t>
+      </w:r>
+      <w:del w:id="33" w:author="Zhou, Wenduo" w:date="2016-02-25T11:57:00Z">
+        <w:r>
+          <w:delText xml:space="preserve"> </w:delText>
+        </w:r>
+        <w:commentRangeStart w:id="34"/>
+        <w:r>
+          <w:delText>The review will take place in 6 months</w:delText>
+        </w:r>
+        <w:commentRangeEnd w:id="34"/>
+        <w:r>
+          <w:rPr>
+            <w:rStyle w:val="CommentReference"/>
+          </w:rPr>
+          <w:commentReference w:id="34"/>
+        </w:r>
+        <w:r>
+          <w:delText>.</w:delText>
+        </w:r>
+      </w:del>
+    </w:p>
+    <w:p>
+      <w:pPr>
+        <w:pStyle w:val="Heading1"/>
+      </w:pPr>
+      <w:r>
+        <w:t>External review</w:t>
+      </w:r>
+    </w:p>
+    <w:p>
+      <w:r>
+        <w:t xml:space="preserve">PMB agrees that Mantid should have an external review.  </w:t>
+      </w:r>
+      <w:r>
+        <w:t>PMB discussed about the scope and the time for external review, the rule to choose</w:t>
+      </w:r>
+      <w:r>
+        <w:t xml:space="preserve"> external reviewer, and the candidates for reviewers.</w:t>
+      </w:r>
+      <w:r>
+        <w:t xml:space="preserve"> </w:t>
+      </w:r>
+      <w:r>
+        <w:t xml:space="preserve"> JT will work on this.</w:t>
       </w:r>
     </w:p>
     <w:p>
@@ -474,10 +1134,7 @@
         <w:t>nd</w:t>
       </w:r>
       <w:r>
-        <w:t>, 2016</w:t>
-      </w:r>
-      <w:r>
-        <w:t>.</w:t>
+        <w:t>, 2016.</w:t>
       </w:r>
     </w:p>
     <w:p>
@@ -485,6 +1142,7 @@
         <w:pStyle w:val="Heading1"/>
       </w:pPr>
       <w:r>
+        <w:lastRenderedPageBreak/>
         <w:t>New and On-going Actions</w:t>
       </w:r>
     </w:p>
@@ -516,7 +1174,7 @@
               <w:pStyle w:val="TableCell"/>
             </w:pPr>
             <w:r>
-              <w:t>8.3</w:t>
+              <w:t>8.8</w:t>
             </w:r>
           </w:p>
         </w:tc>
@@ -526,16 +1184,7 @@
           </w:tcPr>
           <w:p>
             <w:r>
-              <w:t xml:space="preserve">Distribute </w:t>
-            </w:r>
-            <w:r>
-              <w:t xml:space="preserve">ESS requirement reports </w:t>
-            </w:r>
-            <w:r>
-              <w:t>in August</w:t>
-            </w:r>
-            <w:r>
-              <w:t xml:space="preserve"> </w:t>
+              <w:t xml:space="preserve">Drive the adding of Mantid training material for powder diffraction in 2-3 months.  The training material will be published on web.  </w:t>
             </w:r>
           </w:p>
         </w:tc>
@@ -548,7 +1197,7 @@
               <w:pStyle w:val="TableCell"/>
             </w:pPr>
             <w:r>
-              <w:t>JT</w:t>
+              <w:t xml:space="preserve">GG, TP </w:t>
             </w:r>
           </w:p>
         </w:tc>
@@ -563,7 +1212,7 @@
               <w:pStyle w:val="TableCell"/>
             </w:pPr>
             <w:r>
-              <w:t>8.4</w:t>
+              <w:t>9.3</w:t>
             </w:r>
           </w:p>
         </w:tc>
@@ -573,8 +1222,13 @@
           </w:tcPr>
           <w:p>
             <w:r>
-              <w:t>Ensure that a discussion of facilities strategies in the light of the ISIS, SNS and ESS requirements reports is an agenda item for the next PMB</w:t>
-            </w:r>
+              <w:t xml:space="preserve">Upgrade to Qt5 after next release of </w:t>
+            </w:r>
+            <w:proofErr w:type="spellStart"/>
+            <w:r>
+              <w:t>ParaView</w:t>
+            </w:r>
+            <w:proofErr w:type="spellEnd"/>
           </w:p>
         </w:tc>
         <w:tc>
@@ -586,7 +1240,7 @@
               <w:pStyle w:val="TableCell"/>
             </w:pPr>
             <w:r>
-              <w:t>WZ</w:t>
+              <w:t>ND</w:t>
             </w:r>
           </w:p>
         </w:tc>
@@ -601,7 +1255,7 @@
               <w:pStyle w:val="TableCell"/>
             </w:pPr>
             <w:r>
-              <w:t>8.7</w:t>
+              <w:t>9.5</w:t>
             </w:r>
           </w:p>
         </w:tc>
@@ -611,7 +1265,7 @@
           </w:tcPr>
           <w:p>
             <w:r>
-              <w:t>Drive the adding of Mantid training material for direct inelastic scattering</w:t>
+              <w:t>Look into next generation of IDF</w:t>
             </w:r>
           </w:p>
         </w:tc>
@@ -624,7 +1278,7 @@
               <w:pStyle w:val="TableCell"/>
             </w:pPr>
             <w:r>
-              <w:t xml:space="preserve">RS, TGP </w:t>
+              <w:t>Stuart Campbell</w:t>
             </w:r>
           </w:p>
         </w:tc>
@@ -633,74 +1287,111 @@
         <w:tc>
           <w:tcPr>
             <w:tcW w:w="697" w:type="dxa"/>
+          </w:tcPr>
+          <w:p>
+            <w:pPr>
+              <w:rPr>
+                <w:lang w:val="en-GB"/>
+              </w:rPr>
+            </w:pPr>
+            <w:r>
+              <w:t>10.1</w:t>
+            </w:r>
+          </w:p>
+        </w:tc>
+        <w:tc>
+          <w:tcPr>
+            <w:tcW w:w="7021" w:type="dxa"/>
+          </w:tcPr>
+          <w:p>
+            <w:r>
+              <w:t xml:space="preserve">Add to agenda of next PMB </w:t>
+            </w:r>
+            <w:ins w:id="35" w:author="Perring, Toby (STFC,RAL,ISIS)" w:date="2016-02-23T11:43:00Z">
+              <w:r>
+                <w:t>the</w:t>
+              </w:r>
+            </w:ins>
+            <w:r>
+              <w:t xml:space="preserve"> e</w:t>
+            </w:r>
+            <w:r>
+              <w:t>lect</w:t>
+            </w:r>
+            <w:ins w:id="36" w:author="Perring, Toby (STFC,RAL,ISIS)" w:date="2016-02-23T11:43:00Z">
+              <w:r>
+                <w:t>ion of a</w:t>
+              </w:r>
+            </w:ins>
+            <w:r>
+              <w:t xml:space="preserve"> new PMB chair in the next PMB meeting</w:t>
+            </w:r>
+          </w:p>
+        </w:tc>
+        <w:tc>
+          <w:tcPr>
+            <w:tcW w:w="1138" w:type="dxa"/>
           </w:tcPr>
           <w:p>
             <w:pPr>
               <w:pStyle w:val="TableCell"/>
             </w:pPr>
             <w:r>
-              <w:t>8.8</w:t>
-            </w:r>
-          </w:p>
-        </w:tc>
-        <w:tc>
-          <w:tcPr>
-            <w:tcW w:w="7021" w:type="dxa"/>
-          </w:tcPr>
-          <w:p>
-            <w:r>
-              <w:t xml:space="preserve">Drive the adding of Mantid training material for powder diffraction in 2-3 months.  The training material will be published on web.  </w:t>
-            </w:r>
-          </w:p>
-        </w:tc>
-        <w:tc>
-          <w:tcPr>
-            <w:tcW w:w="1138" w:type="dxa"/>
+              <w:t>WZ</w:t>
+            </w:r>
+          </w:p>
+        </w:tc>
+      </w:tr>
+      <w:tr>
+        <w:tc>
+          <w:tcPr>
+            <w:tcW w:w="697" w:type="dxa"/>
           </w:tcPr>
           <w:p>
             <w:pPr>
               <w:pStyle w:val="TableCell"/>
             </w:pPr>
             <w:r>
-              <w:t xml:space="preserve">GG, TP </w:t>
-            </w:r>
-          </w:p>
-        </w:tc>
-      </w:tr>
-      <w:tr>
-        <w:tc>
-          <w:tcPr>
-            <w:tcW w:w="697" w:type="dxa"/>
+              <w:t>10.2</w:t>
+            </w:r>
+          </w:p>
+        </w:tc>
+        <w:tc>
+          <w:tcPr>
+            <w:tcW w:w="7021" w:type="dxa"/>
+          </w:tcPr>
+          <w:p>
+            <w:r>
+              <w:t xml:space="preserve">Add to agenda of next PMB </w:t>
+            </w:r>
+            <w:ins w:id="37" w:author="Perring, Toby (STFC,RAL,ISIS)" w:date="2016-02-23T11:43:00Z">
+              <w:r>
+                <w:t xml:space="preserve">the election of a </w:t>
+              </w:r>
+            </w:ins>
+            <w:r>
+              <w:t xml:space="preserve">new PMB sectary </w:t>
+            </w:r>
+            <w:ins w:id="38" w:author="Zhou, Wenduo" w:date="2016-02-25T11:49:00Z">
+              <w:r>
+                <w:t>from facilities other than SNS</w:t>
+              </w:r>
+            </w:ins>
+            <w:r>
+              <w:t xml:space="preserve"> before the next PMB meeting</w:t>
+            </w:r>
+          </w:p>
+        </w:tc>
+        <w:tc>
+          <w:tcPr>
+            <w:tcW w:w="1138" w:type="dxa"/>
           </w:tcPr>
           <w:p>
             <w:pPr>
               <w:pStyle w:val="TableCell"/>
             </w:pPr>
             <w:r>
-              <w:t>9.3</w:t>
-            </w:r>
-          </w:p>
-        </w:tc>
-        <w:tc>
-          <w:tcPr>
-            <w:tcW w:w="7021" w:type="dxa"/>
-          </w:tcPr>
-          <w:p>
-            <w:r>
-              <w:t>Upgrade to Qt5 after next release of ParaView</w:t>
-            </w:r>
-          </w:p>
-        </w:tc>
-        <w:tc>
-          <w:tcPr>
-            <w:tcW w:w="1138" w:type="dxa"/>
-          </w:tcPr>
-          <w:p>
-            <w:pPr>
-              <w:pStyle w:val="TableCell"/>
-            </w:pPr>
-            <w:r>
-              <w:t>ND</w:t>
+              <w:t>WZ</w:t>
             </w:r>
           </w:p>
         </w:tc>
@@ -718,7 +1409,7 @@
               <w:pStyle w:val="TableCell"/>
             </w:pPr>
             <w:r>
-              <w:t>9.5</w:t>
+              <w:t>10.3</w:t>
             </w:r>
           </w:p>
         </w:tc>
@@ -728,7 +1419,13 @@
           </w:tcPr>
           <w:p>
             <w:r>
-              <w:t>Look into next generation of IDF</w:t>
+              <w:t xml:space="preserve">Add to next PMB’s agenda to </w:t>
+            </w:r>
+            <w:r>
+              <w:t>e</w:t>
+            </w:r>
+            <w:r>
+              <w:t>lect interim SSC chair among PMB members</w:t>
             </w:r>
           </w:p>
         </w:tc>
@@ -741,7 +1438,7 @@
               <w:pStyle w:val="TableCell"/>
             </w:pPr>
             <w:r>
-              <w:t>Stuart Campbell</w:t>
+              <w:t>WZ</w:t>
             </w:r>
           </w:p>
         </w:tc>
@@ -759,7 +1456,7 @@
               <w:pStyle w:val="TableCell"/>
             </w:pPr>
             <w:r>
-              <w:t>10.1</w:t>
+              <w:t>10.4</w:t>
             </w:r>
           </w:p>
         </w:tc>
@@ -769,7 +1466,10 @@
           </w:tcPr>
           <w:p>
             <w:r>
-              <w:t>Elect new PMB chair in the next PMB meeting</w:t>
+              <w:t>Add to next PMB’s agenda to d</w:t>
+            </w:r>
+            <w:r>
+              <w:t>ecide external reviewers</w:t>
             </w:r>
           </w:p>
         </w:tc>
@@ -782,7 +1482,7 @@
               <w:pStyle w:val="TableCell"/>
             </w:pPr>
             <w:r>
-              <w:t>All</w:t>
+              <w:t>WZ</w:t>
             </w:r>
           </w:p>
         </w:tc>
@@ -800,7 +1500,7 @@
               <w:pStyle w:val="TableCell"/>
             </w:pPr>
             <w:r>
-              <w:t>10.2</w:t>
+              <w:t>10.5</w:t>
             </w:r>
           </w:p>
         </w:tc>
@@ -810,13 +1510,7 @@
           </w:tcPr>
           <w:p>
             <w:r>
-              <w:t>Elect</w:t>
-            </w:r>
-            <w:r>
-              <w:t xml:space="preserve"> new PMB sectary from ESS </w:t>
-            </w:r>
-            <w:r>
-              <w:t>before the next PMB meeting</w:t>
+              <w:t>Constitution of Mantid</w:t>
             </w:r>
           </w:p>
         </w:tc>
@@ -829,7 +1523,7 @@
               <w:pStyle w:val="TableCell"/>
             </w:pPr>
             <w:r>
-              <w:t>JT</w:t>
+              <w:t>ND</w:t>
             </w:r>
           </w:p>
         </w:tc>
@@ -847,7 +1541,7 @@
               <w:pStyle w:val="TableCell"/>
             </w:pPr>
             <w:r>
-              <w:t>10.3</w:t>
+              <w:t>10.6</w:t>
             </w:r>
           </w:p>
         </w:tc>
@@ -857,23 +1551,124 @@
           </w:tcPr>
           <w:p>
             <w:r>
-              <w:t>Elect interim SSC chair among PMB members</w:t>
+              <w:t>Organize next PMB around February 20</w:t>
+            </w:r>
+            <w:r>
+              <w:rPr>
+                <w:vertAlign w:val="superscript"/>
+              </w:rPr>
+              <w:t>th</w:t>
+            </w:r>
+            <w:r>
+              <w:t xml:space="preserve">. </w:t>
             </w:r>
           </w:p>
         </w:tc>
         <w:tc>
           <w:tcPr>
             <w:tcW w:w="1138" w:type="dxa"/>
+          </w:tcPr>
+          <w:p>
+            <w:pPr>
+              <w:pStyle w:val="TableCell"/>
+              <w:tabs>
+                <w:tab w:val="left" w:pos="680"/>
+              </w:tabs>
+            </w:pPr>
+            <w:r>
+              <w:t>WZ</w:t>
+            </w:r>
+          </w:p>
+        </w:tc>
+      </w:tr>
+      <w:tr>
+        <w:trPr>
+          <w:trHeight w:val="503"/>
+        </w:trPr>
+        <w:tc>
+          <w:tcPr>
+            <w:tcW w:w="697" w:type="dxa"/>
           </w:tcPr>
           <w:p>
             <w:pPr>
               <w:pStyle w:val="TableCell"/>
             </w:pPr>
             <w:r>
-              <w:t>All</w:t>
-            </w:r>
-            <w:bookmarkStart w:id="0" w:name="_GoBack"/>
-            <w:bookmarkEnd w:id="0"/>
+              <w:t>10.7</w:t>
+            </w:r>
+          </w:p>
+        </w:tc>
+        <w:tc>
+          <w:tcPr>
+            <w:tcW w:w="7021" w:type="dxa"/>
+          </w:tcPr>
+          <w:p>
+            <w:r>
+              <w:t>ISIS will look into SSC reports</w:t>
+            </w:r>
+          </w:p>
+        </w:tc>
+        <w:tc>
+          <w:tcPr>
+            <w:tcW w:w="1138" w:type="dxa"/>
+          </w:tcPr>
+          <w:p>
+            <w:pPr>
+              <w:pStyle w:val="TableCell"/>
+              <w:tabs>
+                <w:tab w:val="left" w:pos="680"/>
+              </w:tabs>
+            </w:pPr>
+            <w:r>
+              <w:t>RS</w:t>
+            </w:r>
+            <w:r>
+              <w:t>, TGP</w:t>
+            </w:r>
+          </w:p>
+        </w:tc>
+      </w:tr>
+      <w:tr>
+        <w:trPr>
+          <w:trHeight w:val="503"/>
+        </w:trPr>
+        <w:tc>
+          <w:tcPr>
+            <w:tcW w:w="697" w:type="dxa"/>
+          </w:tcPr>
+          <w:p>
+            <w:pPr>
+              <w:pStyle w:val="TableCell"/>
+            </w:pPr>
+            <w:r>
+              <w:t>10.8</w:t>
+            </w:r>
+          </w:p>
+        </w:tc>
+        <w:tc>
+          <w:tcPr>
+            <w:tcW w:w="7021" w:type="dxa"/>
+          </w:tcPr>
+          <w:p>
+            <w:r>
+              <w:t>Research how to do external review</w:t>
+            </w:r>
+          </w:p>
+        </w:tc>
+        <w:tc>
+          <w:tcPr>
+            <w:tcW w:w="1138" w:type="dxa"/>
+          </w:tcPr>
+          <w:p>
+            <w:pPr>
+              <w:pStyle w:val="TableCell"/>
+              <w:tabs>
+                <w:tab w:val="left" w:pos="680"/>
+              </w:tabs>
+            </w:pPr>
+            <w:r>
+              <w:t>Debbie, JT</w:t>
+            </w:r>
           </w:p>
         </w:tc>
       </w:tr>
@@ -920,7 +1715,10 @@
               <w:pStyle w:val="TableCell"/>
             </w:pPr>
             <w:r>
-              <w:t>8.3</w:t>
+              <w:t>8.</w:t>
+            </w:r>
+            <w:r>
+              <w:t>7</w:t>
             </w:r>
           </w:p>
         </w:tc>
@@ -930,13 +1728,15 @@
           </w:tcPr>
           <w:p>
             <w:r>
-              <w:t xml:space="preserve">Distribute SNS requirement reports </w:t>
-            </w:r>
-            <w:r>
-              <w:t>in August</w:t>
-            </w:r>
-            <w:r>
-              <w:t xml:space="preserve"> </w:t>
+              <w:t>Drive the addi</w:t>
+            </w:r>
+            <w:ins w:id="39" w:author="Perring, Toby (STFC,RAL,ISIS)" w:date="2016-02-23T11:45:00Z">
+              <w:r>
+                <w:t>tion</w:t>
+              </w:r>
+            </w:ins>
+            <w:r>
+              <w:t xml:space="preserve"> of Mantid training material for direct inelastic scattering</w:t>
             </w:r>
           </w:p>
         </w:tc>
@@ -949,159 +1749,7 @@
               <w:pStyle w:val="TableCell"/>
             </w:pPr>
             <w:r>
-              <w:t>GG</w:t>
-            </w:r>
-          </w:p>
-        </w:tc>
-      </w:tr>
-      <w:tr>
-        <w:tc>
-          <w:tcPr>
-            <w:tcW w:w="697" w:type="dxa"/>
-          </w:tcPr>
-          <w:p>
-            <w:pPr>
-              <w:pStyle w:val="TableCell"/>
-            </w:pPr>
-            <w:r>
-              <w:t>8.9</w:t>
-            </w:r>
-          </w:p>
-        </w:tc>
-        <w:tc>
-          <w:tcPr>
-            <w:tcW w:w="7021" w:type="dxa"/>
-          </w:tcPr>
-          <w:p>
-            <w:r>
-              <w:t xml:space="preserve">Have a Mantid forum in use.  There are still issues to solve. </w:t>
-            </w:r>
-          </w:p>
-        </w:tc>
-        <w:tc>
-          <w:tcPr>
-            <w:tcW w:w="1138" w:type="dxa"/>
-          </w:tcPr>
-          <w:p>
-            <w:pPr>
-              <w:pStyle w:val="TableCell"/>
-            </w:pPr>
-            <w:r>
-              <w:t>ND</w:t>
-            </w:r>
-          </w:p>
-        </w:tc>
-      </w:tr>
-      <w:tr>
-        <w:tc>
-          <w:tcPr>
-            <w:tcW w:w="697" w:type="dxa"/>
-          </w:tcPr>
-          <w:p>
-            <w:pPr>
-              <w:pStyle w:val="TableCell"/>
-            </w:pPr>
-            <w:r>
-              <w:t>9.1</w:t>
-            </w:r>
-          </w:p>
-        </w:tc>
-        <w:tc>
-          <w:tcPr>
-            <w:tcW w:w="7021" w:type="dxa"/>
-          </w:tcPr>
-          <w:p>
-            <w:r>
-              <w:t xml:space="preserve">Windows compiler will be moved to VS2015 free community edition.  Will take four working weeks and cannot be started before September 2015.  </w:t>
-            </w:r>
-          </w:p>
-        </w:tc>
-        <w:tc>
-          <w:tcPr>
-            <w:tcW w:w="1138" w:type="dxa"/>
-          </w:tcPr>
-          <w:p>
-            <w:pPr>
-              <w:pStyle w:val="TableCell"/>
-            </w:pPr>
-            <w:r>
-              <w:t>ND</w:t>
-            </w:r>
-          </w:p>
-        </w:tc>
-      </w:tr>
-      <w:tr>
-        <w:tc>
-          <w:tcPr>
-            <w:tcW w:w="697" w:type="dxa"/>
-          </w:tcPr>
-          <w:p>
-            <w:pPr>
-              <w:pStyle w:val="TableCell"/>
-            </w:pPr>
-            <w:r>
-              <w:t>9.2</w:t>
-            </w:r>
-          </w:p>
-        </w:tc>
-        <w:tc>
-          <w:tcPr>
-            <w:tcW w:w="7021" w:type="dxa"/>
-          </w:tcPr>
-          <w:p>
-            <w:r>
-              <w:t>Move to Github issue in 1 or 2 weeks after PMB meeting</w:t>
-            </w:r>
-          </w:p>
-        </w:tc>
-        <w:tc>
-          <w:tcPr>
-            <w:tcW w:w="1138" w:type="dxa"/>
-          </w:tcPr>
-          <w:p>
-            <w:pPr>
-              <w:pStyle w:val="TableCell"/>
-            </w:pPr>
-            <w:r>
-              <w:t>ND</w:t>
-            </w:r>
-          </w:p>
-        </w:tc>
-      </w:tr>
-      <w:tr>
-        <w:tc>
-          <w:tcPr>
-            <w:tcW w:w="697" w:type="dxa"/>
-          </w:tcPr>
-          <w:p>
-            <w:pPr>
-              <w:pStyle w:val="TableCell"/>
-            </w:pPr>
-            <w:r>
-              <w:t>9.4</w:t>
-            </w:r>
-          </w:p>
-        </w:tc>
-        <w:tc>
-          <w:tcPr>
-            <w:tcW w:w="7021" w:type="dxa"/>
-          </w:tcPr>
-          <w:p>
-            <w:r>
-              <w:t>Coordinate a teleconference among Imaging instrument scientists from SNS, ISIS and ESS.</w:t>
-            </w:r>
-          </w:p>
-        </w:tc>
-        <w:tc>
-          <w:tcPr>
-            <w:tcW w:w="1138" w:type="dxa"/>
-          </w:tcPr>
-          <w:p>
-            <w:pPr>
-              <w:pStyle w:val="TableCell"/>
-            </w:pPr>
-            <w:r>
-              <w:t>ND</w:t>
+              <w:t>RS, TGP</w:t>
             </w:r>
           </w:p>
         </w:tc>
@@ -1117,6 +1765,51 @@
     </w:sectPr>
   </w:body>
 </w:document>
+</file>
+
+<file path=word/comments.xml><?xml version="1.0" encoding="utf-8"?>
+<w:comments xmlns:wpc="http://schemas.microsoft.com/office/word/2010/wordprocessingCanvas" xmlns:mo="http://schemas.microsoft.com/office/mac/office/2008/main" xmlns:mc="http://schemas.openxmlformats.org/markup-compatibility/2006" xmlns:mv="urn:schemas-microsoft-com:mac:vml" xmlns:o="urn:schemas-microsoft-com:office:office" xmlns:r="http://schemas.openxmlformats.org/officeDocument/2006/relationships" xmlns:m="http://schemas.openxmlformats.org/officeDocument/2006/math" xmlns:v="urn:schemas-microsoft-com:vml" xmlns:wp14="http://schemas.microsoft.com/office/word/2010/wordprocessingDrawing" xmlns:wp="http://schemas.openxmlformats.org/drawingml/2006/wordprocessingDrawing" xmlns:w10="urn:schemas-microsoft-com:office:word" xmlns:w="http://schemas.openxmlformats.org/wordprocessingml/2006/main" xmlns:w14="http://schemas.microsoft.com/office/word/2010/wordml" xmlns:wpg="http://schemas.microsoft.com/office/word/2010/wordprocessingGroup" xmlns:wpi="http://schemas.microsoft.com/office/word/2010/wordprocessingInk" xmlns:wne="http://schemas.microsoft.com/office/word/2006/wordml" xmlns:wps="http://schemas.microsoft.com/office/word/2010/wordprocessingShape" mc:Ignorable="w14 wp14">
+  <w:comment w:id="20" w:author="Perring, Toby (STFC,RAL,ISIS)" w:date="2016-02-25T11:50:00Z" w:initials="TG">
+    <w:p>
+      <w:pPr>
+        <w:pStyle w:val="CommentText"/>
+      </w:pPr>
+      <w:r>
+        <w:rPr>
+          <w:rStyle w:val="CommentReference"/>
+        </w:rPr>
+        <w:annotationRef/>
+      </w:r>
+      <w:r>
+        <w:t>I don’t recall this. Can you give more details?</w:t>
+      </w:r>
+    </w:p>
+  </w:comment>
+  <w:comment w:id="34" w:author="Perring, Toby (STFC,RAL,ISIS)" w:date="2016-02-25T11:56:00Z" w:initials="TG">
+    <w:p>
+      <w:pPr>
+        <w:pStyle w:val="CommentText"/>
+      </w:pPr>
+      <w:r>
+        <w:rPr>
+          <w:rStyle w:val="CommentReference"/>
+        </w:rPr>
+        <w:annotationRef/>
+      </w:r>
+      <w:r>
+        <w:t xml:space="preserve">Which review is this? </w:t>
+      </w:r>
+    </w:p>
+    <w:p>
+      <w:pPr>
+        <w:pStyle w:val="CommentText"/>
+      </w:pPr>
+      <w:r>
+        <w:t>WZ: It might be my mistake that I forgot to delete it.</w:t>
+      </w:r>
+    </w:p>
+  </w:comment>
+</w:comments>
 </file>
 
 <file path=word/numbering.xml><?xml version="1.0" encoding="utf-8"?>
@@ -1801,6 +2494,98 @@
       <w:lang w:val="en-GB"/>
     </w:rPr>
   </w:style>
+  <w:style w:type="character" w:styleId="CommentReference">
+    <w:name w:val="annotation reference"/>
+    <w:basedOn w:val="DefaultParagraphFont"/>
+    <w:uiPriority w:val="99"/>
+    <w:semiHidden/>
+    <w:unhideWhenUsed/>
+    <w:rsid w:val="008C2DA9"/>
+    <w:rPr>
+      <w:sz w:val="16"/>
+      <w:szCs w:val="16"/>
+    </w:rPr>
+  </w:style>
+  <w:style w:type="paragraph" w:styleId="CommentText">
+    <w:name w:val="annotation text"/>
+    <w:basedOn w:val="Normal"/>
+    <w:link w:val="CommentTextChar"/>
+    <w:uiPriority w:val="99"/>
+    <w:semiHidden/>
+    <w:unhideWhenUsed/>
+    <w:rsid w:val="008C2DA9"/>
+    <w:rPr>
+      <w:sz w:val="20"/>
+      <w:szCs w:val="20"/>
+    </w:rPr>
+  </w:style>
+  <w:style w:type="character" w:customStyle="1" w:styleId="CommentTextChar">
+    <w:name w:val="Comment Text Char"/>
+    <w:basedOn w:val="DefaultParagraphFont"/>
+    <w:link w:val="CommentText"/>
+    <w:uiPriority w:val="99"/>
+    <w:semiHidden/>
+    <w:rsid w:val="008C2DA9"/>
+    <w:rPr>
+      <w:sz w:val="20"/>
+      <w:szCs w:val="20"/>
+    </w:rPr>
+  </w:style>
+  <w:style w:type="paragraph" w:styleId="CommentSubject">
+    <w:name w:val="annotation subject"/>
+    <w:basedOn w:val="CommentText"/>
+    <w:next w:val="CommentText"/>
+    <w:link w:val="CommentSubjectChar"/>
+    <w:uiPriority w:val="99"/>
+    <w:semiHidden/>
+    <w:unhideWhenUsed/>
+    <w:rsid w:val="008C2DA9"/>
+    <w:rPr>
+      <w:b/>
+      <w:bCs/>
+    </w:rPr>
+  </w:style>
+  <w:style w:type="character" w:customStyle="1" w:styleId="CommentSubjectChar">
+    <w:name w:val="Comment Subject Char"/>
+    <w:basedOn w:val="CommentTextChar"/>
+    <w:link w:val="CommentSubject"/>
+    <w:uiPriority w:val="99"/>
+    <w:semiHidden/>
+    <w:rsid w:val="008C2DA9"/>
+    <w:rPr>
+      <w:b/>
+      <w:bCs/>
+      <w:sz w:val="20"/>
+      <w:szCs w:val="20"/>
+    </w:rPr>
+  </w:style>
+  <w:style w:type="paragraph" w:styleId="BalloonText">
+    <w:name w:val="Balloon Text"/>
+    <w:basedOn w:val="Normal"/>
+    <w:link w:val="BalloonTextChar"/>
+    <w:uiPriority w:val="99"/>
+    <w:semiHidden/>
+    <w:unhideWhenUsed/>
+    <w:rsid w:val="008C2DA9"/>
+    <w:rPr>
+      <w:rFonts w:ascii="Tahoma" w:hAnsi="Tahoma" w:cs="Tahoma"/>
+      <w:sz w:val="16"/>
+      <w:szCs w:val="16"/>
+    </w:rPr>
+  </w:style>
+  <w:style w:type="character" w:customStyle="1" w:styleId="BalloonTextChar">
+    <w:name w:val="Balloon Text Char"/>
+    <w:basedOn w:val="DefaultParagraphFont"/>
+    <w:link w:val="BalloonText"/>
+    <w:uiPriority w:val="99"/>
+    <w:semiHidden/>
+    <w:rsid w:val="008C2DA9"/>
+    <w:rPr>
+      <w:rFonts w:ascii="Tahoma" w:hAnsi="Tahoma" w:cs="Tahoma"/>
+      <w:sz w:val="16"/>
+      <w:szCs w:val="16"/>
+    </w:rPr>
+  </w:style>
 </w:styles>
 </file>
 
@@ -2350,6 +3135,98 @@
       <w:sz w:val="22"/>
       <w:szCs w:val="22"/>
       <w:lang w:val="en-GB"/>
+    </w:rPr>
+  </w:style>
+  <w:style w:type="character" w:styleId="CommentReference">
+    <w:name w:val="annotation reference"/>
+    <w:basedOn w:val="DefaultParagraphFont"/>
+    <w:uiPriority w:val="99"/>
+    <w:semiHidden/>
+    <w:unhideWhenUsed/>
+    <w:rsid w:val="008C2DA9"/>
+    <w:rPr>
+      <w:sz w:val="16"/>
+      <w:szCs w:val="16"/>
+    </w:rPr>
+  </w:style>
+  <w:style w:type="paragraph" w:styleId="CommentText">
+    <w:name w:val="annotation text"/>
+    <w:basedOn w:val="Normal"/>
+    <w:link w:val="CommentTextChar"/>
+    <w:uiPriority w:val="99"/>
+    <w:semiHidden/>
+    <w:unhideWhenUsed/>
+    <w:rsid w:val="008C2DA9"/>
+    <w:rPr>
+      <w:sz w:val="20"/>
+      <w:szCs w:val="20"/>
+    </w:rPr>
+  </w:style>
+  <w:style w:type="character" w:customStyle="1" w:styleId="CommentTextChar">
+    <w:name w:val="Comment Text Char"/>
+    <w:basedOn w:val="DefaultParagraphFont"/>
+    <w:link w:val="CommentText"/>
+    <w:uiPriority w:val="99"/>
+    <w:semiHidden/>
+    <w:rsid w:val="008C2DA9"/>
+    <w:rPr>
+      <w:sz w:val="20"/>
+      <w:szCs w:val="20"/>
+    </w:rPr>
+  </w:style>
+  <w:style w:type="paragraph" w:styleId="CommentSubject">
+    <w:name w:val="annotation subject"/>
+    <w:basedOn w:val="CommentText"/>
+    <w:next w:val="CommentText"/>
+    <w:link w:val="CommentSubjectChar"/>
+    <w:uiPriority w:val="99"/>
+    <w:semiHidden/>
+    <w:unhideWhenUsed/>
+    <w:rsid w:val="008C2DA9"/>
+    <w:rPr>
+      <w:b/>
+      <w:bCs/>
+    </w:rPr>
+  </w:style>
+  <w:style w:type="character" w:customStyle="1" w:styleId="CommentSubjectChar">
+    <w:name w:val="Comment Subject Char"/>
+    <w:basedOn w:val="CommentTextChar"/>
+    <w:link w:val="CommentSubject"/>
+    <w:uiPriority w:val="99"/>
+    <w:semiHidden/>
+    <w:rsid w:val="008C2DA9"/>
+    <w:rPr>
+      <w:b/>
+      <w:bCs/>
+      <w:sz w:val="20"/>
+      <w:szCs w:val="20"/>
+    </w:rPr>
+  </w:style>
+  <w:style w:type="paragraph" w:styleId="BalloonText">
+    <w:name w:val="Balloon Text"/>
+    <w:basedOn w:val="Normal"/>
+    <w:link w:val="BalloonTextChar"/>
+    <w:uiPriority w:val="99"/>
+    <w:semiHidden/>
+    <w:unhideWhenUsed/>
+    <w:rsid w:val="008C2DA9"/>
+    <w:rPr>
+      <w:rFonts w:ascii="Tahoma" w:hAnsi="Tahoma" w:cs="Tahoma"/>
+      <w:sz w:val="16"/>
+      <w:szCs w:val="16"/>
+    </w:rPr>
+  </w:style>
+  <w:style w:type="character" w:customStyle="1" w:styleId="BalloonTextChar">
+    <w:name w:val="Balloon Text Char"/>
+    <w:basedOn w:val="DefaultParagraphFont"/>
+    <w:link w:val="BalloonText"/>
+    <w:uiPriority w:val="99"/>
+    <w:semiHidden/>
+    <w:rsid w:val="008C2DA9"/>
+    <w:rPr>
+      <w:rFonts w:ascii="Tahoma" w:hAnsi="Tahoma" w:cs="Tahoma"/>
+      <w:sz w:val="16"/>
+      <w:szCs w:val="16"/>
     </w:rPr>
   </w:style>
 </w:styles>

</xml_diff>